<commit_message>
Updated Week 5 Coding Assignment doc with github URL
</commit_message>
<xml_diff>
--- a/Week 5 Coding Assignment.docx
+++ b/Week 5 Coding Assignment.docx
@@ -15,14 +15,7 @@
           <w:sz w:val="36"/>
           <w:szCs w:val="36"/>
         </w:rPr>
-        <w:t>Front End Technologies</w:t>
-      </w:r>
-      <w:r>
-        <w:rPr>
-          <w:sz w:val="36"/>
-          <w:szCs w:val="36"/>
-        </w:rPr>
-        <w:t xml:space="preserve"> </w:t>
+        <w:t xml:space="preserve">Front End Technologies </w:t>
       </w:r>
       <w:r>
         <w:rPr>
@@ -363,21 +356,7 @@
         <w:rPr>
           <w:szCs w:val="24"/>
         </w:rPr>
-        <w:t xml:space="preserve">Using any of the tools </w:t>
-      </w:r>
-      <w:proofErr w:type="gramStart"/>
-      <w:r>
-        <w:rPr>
-          <w:szCs w:val="24"/>
-        </w:rPr>
-        <w:t>you’ve</w:t>
-      </w:r>
-      <w:proofErr w:type="gramEnd"/>
-      <w:r>
-        <w:rPr>
-          <w:szCs w:val="24"/>
-        </w:rPr>
-        <w:t xml:space="preserve"> worked with so far, </w:t>
+        <w:t xml:space="preserve">Using any of the tools you’ve worked with so far, </w:t>
       </w:r>
       <w:r>
         <w:rPr>
@@ -565,6 +544,21 @@
           <w:szCs w:val="24"/>
         </w:rPr>
         <w:t>URL to GitHub Repository:</w:t>
+      </w:r>
+    </w:p>
+    <w:p>
+      <w:pPr>
+        <w:rPr>
+          <w:b/>
+          <w:szCs w:val="24"/>
+        </w:rPr>
+      </w:pPr>
+      <w:r>
+        <w:rPr>
+          <w:b/>
+          <w:szCs w:val="24"/>
+        </w:rPr>
+        <w:t>https://github.com/mctimoth/-FESD-FET-Week5</w:t>
       </w:r>
     </w:p>
     <w:sectPr>

</xml_diff>